<commit_message>
sửa file Báo cáo
</commit_message>
<xml_diff>
--- a/BaoCao.docx
+++ b/BaoCao.docx
@@ -909,8 +909,12 @@
     <w:sdt>
       <w:sdtPr>
         <w:rPr>
-          <w:rFonts w:ascii="Times New Roman" w:hAnsi="Times New Roman" w:cs="Times New Roman"/>
+          <w:rFonts w:ascii="Times New Roman" w:eastAsia="Times New Roman" w:hAnsi="Times New Roman" w:cs="Times New Roman"/>
           <w:b w:val="0"/>
+          <w:bCs w:val="0"/>
+          <w:color w:val="auto"/>
+          <w:sz w:val="24"/>
+          <w:szCs w:val="24"/>
         </w:rPr>
         <w:id w:val="1145400062"/>
         <w:docPartObj>
@@ -920,12 +924,8 @@
       </w:sdtPr>
       <w:sdtEndPr>
         <w:rPr>
-          <w:rFonts w:eastAsia="Times New Roman"/>
           <w:b/>
           <w:noProof/>
-          <w:color w:val="auto"/>
-          <w:sz w:val="24"/>
-          <w:szCs w:val="24"/>
         </w:rPr>
       </w:sdtEndPr>
       <w:sdtContent>
@@ -8556,6 +8556,7 @@
       <w:r>
         <w:rPr>
           <w:b/>
+          <w:noProof/>
           <w:sz w:val="28"/>
           <w:szCs w:val="28"/>
         </w:rPr>
@@ -8716,6 +8717,7 @@
       <w:r>
         <w:rPr>
           <w:b/>
+          <w:noProof/>
           <w:sz w:val="28"/>
           <w:szCs w:val="28"/>
         </w:rPr>
@@ -8862,6 +8864,7 @@
       <w:r>
         <w:rPr>
           <w:b/>
+          <w:noProof/>
           <w:sz w:val="28"/>
           <w:szCs w:val="28"/>
         </w:rPr>
@@ -9006,8 +9009,10 @@
         <w:keepNext/>
         <w:jc w:val="center"/>
       </w:pPr>
-      <w:bookmarkStart w:id="20" w:name="_GoBack"/>
-      <w:r>
+      <w:r>
+        <w:rPr>
+          <w:noProof/>
+        </w:rPr>
         <w:drawing>
           <wp:inline distT="0" distB="0" distL="0" distR="0" wp14:anchorId="7174521E" wp14:editId="762D2FE0">
             <wp:extent cx="2286000" cy="3705369"/>
@@ -9044,7 +9049,6 @@
           </wp:inline>
         </w:drawing>
       </w:r>
-      <w:bookmarkEnd w:id="20"/>
     </w:p>
     <w:p>
       <w:pPr>
@@ -9267,6 +9271,7 @@
       </w:pPr>
       <w:r>
         <w:rPr>
+          <w:noProof/>
           <w:sz w:val="28"/>
           <w:szCs w:val="28"/>
         </w:rPr>
@@ -9400,6 +9405,9 @@
         <w:jc w:val="center"/>
       </w:pPr>
       <w:r>
+        <w:rPr>
+          <w:noProof/>
+        </w:rPr>
         <w:drawing>
           <wp:inline distT="0" distB="0" distL="0" distR="0" wp14:anchorId="364B8996" wp14:editId="2C8FC747">
             <wp:extent cx="4160520" cy="3667972"/>
@@ -9512,6 +9520,9 @@
         <w:jc w:val="center"/>
       </w:pPr>
       <w:r>
+        <w:rPr>
+          <w:noProof/>
+        </w:rPr>
         <w:drawing>
           <wp:inline distT="0" distB="0" distL="0" distR="0" wp14:anchorId="4BDA3714" wp14:editId="10877369">
             <wp:extent cx="5413833" cy="3429000"/>
@@ -9732,6 +9743,7 @@
       </w:r>
       <w:r>
         <w:rPr>
+          <w:noProof/>
           <w:sz w:val="28"/>
           <w:szCs w:val="28"/>
         </w:rPr>
@@ -10120,7 +10132,7 @@
           <w:szCs w:val="32"/>
         </w:rPr>
       </w:pPr>
-      <w:bookmarkStart w:id="21" w:name="_Toc118750072"/>
+      <w:bookmarkStart w:id="20" w:name="_Toc118750072"/>
       <w:r>
         <w:rPr>
           <w:b/>
@@ -10130,7 +10142,7 @@
         <w:lastRenderedPageBreak/>
         <w:t>THIẾT KẾ CƠ SỞ DỮ LIỆU</w:t>
       </w:r>
-      <w:bookmarkEnd w:id="21"/>
+      <w:bookmarkEnd w:id="20"/>
     </w:p>
     <w:p>
       <w:pPr>
@@ -10152,9 +10164,9 @@
           <w:szCs w:val="28"/>
         </w:rPr>
       </w:pPr>
-      <w:bookmarkStart w:id="22" w:name="_Toc480224007"/>
-      <w:bookmarkStart w:id="23" w:name="_Toc512714490"/>
-      <w:bookmarkStart w:id="24" w:name="_Toc118750073"/>
+      <w:bookmarkStart w:id="21" w:name="_Toc480224007"/>
+      <w:bookmarkStart w:id="22" w:name="_Toc512714490"/>
+      <w:bookmarkStart w:id="23" w:name="_Toc118750073"/>
       <w:r>
         <w:rPr>
           <w:b/>
@@ -10163,9 +10175,9 @@
         </w:rPr>
         <w:t>Giới thiệu</w:t>
       </w:r>
+      <w:bookmarkEnd w:id="21"/>
       <w:bookmarkEnd w:id="22"/>
       <w:bookmarkEnd w:id="23"/>
-      <w:bookmarkEnd w:id="24"/>
     </w:p>
     <w:p>
       <w:pPr>
@@ -10187,9 +10199,9 @@
           <w:szCs w:val="26"/>
         </w:rPr>
       </w:pPr>
-      <w:bookmarkStart w:id="25" w:name="_Toc480224008"/>
-      <w:bookmarkStart w:id="26" w:name="_Toc512714491"/>
-      <w:bookmarkStart w:id="27" w:name="_Toc118750074"/>
+      <w:bookmarkStart w:id="24" w:name="_Toc480224008"/>
+      <w:bookmarkStart w:id="25" w:name="_Toc512714491"/>
+      <w:bookmarkStart w:id="26" w:name="_Toc118750074"/>
       <w:r>
         <w:rPr>
           <w:b/>
@@ -10198,9 +10210,9 @@
         </w:rPr>
         <w:t>Mục tiêu</w:t>
       </w:r>
+      <w:bookmarkEnd w:id="24"/>
       <w:bookmarkEnd w:id="25"/>
       <w:bookmarkEnd w:id="26"/>
-      <w:bookmarkEnd w:id="27"/>
     </w:p>
     <w:p>
       <w:pPr>
@@ -10240,9 +10252,9 @@
           <w:szCs w:val="26"/>
         </w:rPr>
       </w:pPr>
-      <w:bookmarkStart w:id="28" w:name="_Toc480224009"/>
-      <w:bookmarkStart w:id="29" w:name="_Toc512714492"/>
-      <w:bookmarkStart w:id="30" w:name="_Toc118750075"/>
+      <w:bookmarkStart w:id="27" w:name="_Toc480224009"/>
+      <w:bookmarkStart w:id="28" w:name="_Toc512714492"/>
+      <w:bookmarkStart w:id="29" w:name="_Toc118750075"/>
       <w:r>
         <w:rPr>
           <w:b/>
@@ -10251,9 +10263,9 @@
         </w:rPr>
         <w:t>Phạm vi</w:t>
       </w:r>
+      <w:bookmarkEnd w:id="27"/>
       <w:bookmarkEnd w:id="28"/>
       <w:bookmarkEnd w:id="29"/>
-      <w:bookmarkEnd w:id="30"/>
     </w:p>
     <w:p>
       <w:pPr>
@@ -10300,9 +10312,9 @@
           <w:szCs w:val="28"/>
         </w:rPr>
       </w:pPr>
-      <w:bookmarkStart w:id="31" w:name="_Toc480224014"/>
-      <w:bookmarkStart w:id="32" w:name="_Toc512714495"/>
-      <w:bookmarkStart w:id="33" w:name="_Toc118750076"/>
+      <w:bookmarkStart w:id="30" w:name="_Toc480224014"/>
+      <w:bookmarkStart w:id="31" w:name="_Toc512714495"/>
+      <w:bookmarkStart w:id="32" w:name="_Toc118750076"/>
       <w:r>
         <w:rPr>
           <w:b/>
@@ -10311,9 +10323,9 @@
         </w:rPr>
         <w:t>Thiết kế Cơ sở dữ liệu Logic</w:t>
       </w:r>
+      <w:bookmarkEnd w:id="30"/>
       <w:bookmarkEnd w:id="31"/>
       <w:bookmarkEnd w:id="32"/>
-      <w:bookmarkEnd w:id="33"/>
     </w:p>
     <w:p>
       <w:pPr>
@@ -10334,8 +10346,8 @@
           <w:szCs w:val="28"/>
         </w:rPr>
       </w:pPr>
-      <w:bookmarkStart w:id="34" w:name="_Toc512714496"/>
-      <w:bookmarkStart w:id="35" w:name="_Toc118750077"/>
+      <w:bookmarkStart w:id="33" w:name="_Toc512714496"/>
+      <w:bookmarkStart w:id="34" w:name="_Toc118750077"/>
       <w:r>
         <w:rPr>
           <w:b/>
@@ -10344,8 +10356,8 @@
         </w:rPr>
         <w:t>Danh sách các bảng</w:t>
       </w:r>
+      <w:bookmarkEnd w:id="33"/>
       <w:bookmarkEnd w:id="34"/>
-      <w:bookmarkEnd w:id="35"/>
     </w:p>
     <w:tbl>
       <w:tblPr>
@@ -11274,8 +11286,8 @@
           <w:szCs w:val="28"/>
         </w:rPr>
       </w:pPr>
-      <w:bookmarkStart w:id="36" w:name="_Toc512714497"/>
-      <w:bookmarkStart w:id="37" w:name="_Toc118750078"/>
+      <w:bookmarkStart w:id="35" w:name="_Toc512714497"/>
+      <w:bookmarkStart w:id="36" w:name="_Toc118750078"/>
       <w:r>
         <w:rPr>
           <w:b/>
@@ -11285,8 +11297,8 @@
         <w:lastRenderedPageBreak/>
         <w:t>Mô tả thực thể và thuộc tính</w:t>
       </w:r>
+      <w:bookmarkEnd w:id="35"/>
       <w:bookmarkEnd w:id="36"/>
-      <w:bookmarkEnd w:id="37"/>
     </w:p>
     <w:tbl>
       <w:tblPr>
@@ -14323,8 +14335,8 @@
           <w:szCs w:val="28"/>
         </w:rPr>
       </w:pPr>
-      <w:bookmarkStart w:id="38" w:name="_Toc512714498"/>
-      <w:bookmarkStart w:id="39" w:name="_Toc118750079"/>
+      <w:bookmarkStart w:id="37" w:name="_Toc512714498"/>
+      <w:bookmarkStart w:id="38" w:name="_Toc118750079"/>
       <w:r>
         <w:rPr>
           <w:b/>
@@ -14366,16 +14378,16 @@
         </w:rPr>
         <w:t>ER</w:t>
       </w:r>
+      <w:bookmarkEnd w:id="37"/>
+      <w:r>
+        <w:rPr>
+          <w:b/>
+          <w:sz w:val="28"/>
+          <w:szCs w:val="28"/>
+        </w:rPr>
+        <w:t>D)</w:t>
+      </w:r>
       <w:bookmarkEnd w:id="38"/>
-      <w:r>
-        <w:rPr>
-          <w:b/>
-          <w:sz w:val="28"/>
-          <w:szCs w:val="28"/>
-        </w:rPr>
-        <w:t>D)</w:t>
-      </w:r>
-      <w:bookmarkEnd w:id="39"/>
     </w:p>
     <w:p>
       <w:pPr>
@@ -14385,6 +14397,7 @@
       <w:r>
         <w:rPr>
           <w:b/>
+          <w:noProof/>
           <w:sz w:val="28"/>
           <w:szCs w:val="28"/>
         </w:rPr>
@@ -14540,8 +14553,8 @@
           <w:szCs w:val="32"/>
         </w:rPr>
       </w:pPr>
-      <w:bookmarkStart w:id="40" w:name="_Toc512714499"/>
-      <w:bookmarkStart w:id="41" w:name="_Toc118750080"/>
+      <w:bookmarkStart w:id="39" w:name="_Toc512714499"/>
+      <w:bookmarkStart w:id="40" w:name="_Toc118750080"/>
       <w:r>
         <w:rPr>
           <w:b/>
@@ -14551,8 +14564,8 @@
         <w:lastRenderedPageBreak/>
         <w:t>HƯỚNG DẪN CÀI ĐẶT SOURCE CODE</w:t>
       </w:r>
+      <w:bookmarkEnd w:id="39"/>
       <w:bookmarkEnd w:id="40"/>
-      <w:bookmarkEnd w:id="41"/>
     </w:p>
     <w:p>
       <w:pPr>
@@ -14564,8 +14577,8 @@
           <w:szCs w:val="28"/>
         </w:rPr>
       </w:pPr>
-      <w:bookmarkStart w:id="42" w:name="_Toc512714501"/>
-      <w:bookmarkStart w:id="43" w:name="_Toc118750081"/>
+      <w:bookmarkStart w:id="41" w:name="_Toc512714501"/>
+      <w:bookmarkStart w:id="42" w:name="_Toc118750081"/>
       <w:r>
         <w:rPr>
           <w:sz w:val="28"/>
@@ -14580,8 +14593,8 @@
         </w:rPr>
         <w:t>mềm cần cài</w:t>
       </w:r>
+      <w:bookmarkEnd w:id="41"/>
       <w:bookmarkEnd w:id="42"/>
-      <w:bookmarkEnd w:id="43"/>
     </w:p>
     <w:p>
       <w:pPr>
@@ -14681,8 +14694,8 @@
           <w:szCs w:val="28"/>
         </w:rPr>
       </w:pPr>
-      <w:bookmarkStart w:id="44" w:name="_Toc512714502"/>
-      <w:bookmarkStart w:id="45" w:name="_Toc118750082"/>
+      <w:bookmarkStart w:id="43" w:name="_Toc512714502"/>
+      <w:bookmarkStart w:id="44" w:name="_Toc118750082"/>
       <w:r>
         <w:rPr>
           <w:sz w:val="28"/>
@@ -14697,8 +14710,8 @@
         </w:rPr>
         <w:t>dẫn kết nối tới Database</w:t>
       </w:r>
+      <w:bookmarkEnd w:id="43"/>
       <w:bookmarkEnd w:id="44"/>
-      <w:bookmarkEnd w:id="45"/>
     </w:p>
     <w:p>
       <w:pPr>
@@ -15028,6 +15041,7 @@
       </w:pPr>
       <w:r>
         <w:rPr>
+          <w:noProof/>
           <w:sz w:val="28"/>
           <w:szCs w:val="28"/>
         </w:rPr>
@@ -15294,7 +15308,7 @@
           <w:szCs w:val="32"/>
         </w:rPr>
       </w:pPr>
-      <w:bookmarkStart w:id="46" w:name="_Toc118750083"/>
+      <w:bookmarkStart w:id="45" w:name="_Toc118750083"/>
       <w:r>
         <w:rPr>
           <w:b/>
@@ -15304,7 +15318,7 @@
         <w:lastRenderedPageBreak/>
         <w:t>ĐÁNH GIÁ, KẾT LUẬN VÀ HƯỚNG PHÁT TRIỂN</w:t>
       </w:r>
-      <w:bookmarkEnd w:id="46"/>
+      <w:bookmarkEnd w:id="45"/>
     </w:p>
     <w:p>
       <w:pPr>
@@ -15322,7 +15336,7 @@
           <w:szCs w:val="28"/>
         </w:rPr>
       </w:pPr>
-      <w:bookmarkStart w:id="47" w:name="_Toc118750084"/>
+      <w:bookmarkStart w:id="46" w:name="_Toc118750084"/>
       <w:r>
         <w:rPr>
           <w:b/>
@@ -15331,7 +15345,7 @@
         </w:rPr>
         <w:t>Đánh giá</w:t>
       </w:r>
-      <w:bookmarkEnd w:id="47"/>
+      <w:bookmarkEnd w:id="46"/>
     </w:p>
     <w:p>
       <w:pPr>
@@ -15459,7 +15473,7 @@
           <w:szCs w:val="28"/>
         </w:rPr>
       </w:pPr>
-      <w:bookmarkStart w:id="48" w:name="_Toc118750085"/>
+      <w:bookmarkStart w:id="47" w:name="_Toc118750085"/>
       <w:r>
         <w:rPr>
           <w:b/>
@@ -15468,7 +15482,7 @@
         </w:rPr>
         <w:t>Kết luận</w:t>
       </w:r>
-      <w:bookmarkEnd w:id="48"/>
+      <w:bookmarkEnd w:id="47"/>
     </w:p>
     <w:p>
       <w:pPr>
@@ -15627,7 +15641,7 @@
           <w:szCs w:val="28"/>
         </w:rPr>
       </w:pPr>
-      <w:bookmarkStart w:id="49" w:name="_Toc118750086"/>
+      <w:bookmarkStart w:id="48" w:name="_Toc118750086"/>
       <w:r>
         <w:rPr>
           <w:b/>
@@ -15636,7 +15650,7 @@
         </w:rPr>
         <w:t>Hướng phát triển</w:t>
       </w:r>
-      <w:bookmarkEnd w:id="49"/>
+      <w:bookmarkEnd w:id="48"/>
     </w:p>
     <w:p>
       <w:pPr>
@@ -15735,7 +15749,7 @@
           <w:szCs w:val="32"/>
         </w:rPr>
       </w:pPr>
-      <w:bookmarkStart w:id="50" w:name="_Toc118750087"/>
+      <w:bookmarkStart w:id="49" w:name="_Toc118750087"/>
       <w:r>
         <w:rPr>
           <w:b/>
@@ -15746,7 +15760,7 @@
         <w:lastRenderedPageBreak/>
         <w:t>BẢNG PHÂN CÔNG NHIỆM VỤ</w:t>
       </w:r>
-      <w:bookmarkEnd w:id="50"/>
+      <w:bookmarkEnd w:id="49"/>
     </w:p>
     <w:p/>
     <w:tbl>
@@ -15917,21 +15931,7 @@
                 <w:sz w:val="28"/>
                 <w:szCs w:val="28"/>
               </w:rPr>
-              <w:t>, f</w:t>
-            </w:r>
-            <w:r>
-              <w:rPr>
-                <w:sz w:val="28"/>
-                <w:szCs w:val="28"/>
-              </w:rPr>
-              <w:t>ormat code, chỉnh sửa, hoàn thiện các chức năng</w:t>
-            </w:r>
-            <w:r>
-              <w:rPr>
-                <w:sz w:val="28"/>
-                <w:szCs w:val="28"/>
-              </w:rPr>
-              <w:t xml:space="preserve"> </w:t>
+              <w:t xml:space="preserve">, format code, chỉnh sửa, hoàn thiện các chức năng </w:t>
             </w:r>
             <w:r>
               <w:rPr>
@@ -16514,7 +16514,7 @@
           <w:szCs w:val="32"/>
         </w:rPr>
       </w:pPr>
-      <w:bookmarkStart w:id="51" w:name="_Toc118750088"/>
+      <w:bookmarkStart w:id="50" w:name="_Toc118750088"/>
       <w:r>
         <w:rPr>
           <w:b/>
@@ -16525,7 +16525,7 @@
         <w:lastRenderedPageBreak/>
         <w:t>TÀI LIỆU THAM KHẢO</w:t>
       </w:r>
-      <w:bookmarkEnd w:id="51"/>
+      <w:bookmarkEnd w:id="50"/>
     </w:p>
     <w:p>
       <w:pPr>
@@ -16798,7 +16798,319 @@
     <w:p>
       <w:pPr>
         <w:pStyle w:val="NormalWeb"/>
+        <w:numPr>
+          <w:ilvl w:val="0"/>
+          <w:numId w:val="40"/>
+        </w:numPr>
+        <w:rPr>
+          <w:sz w:val="28"/>
+          <w:szCs w:val="28"/>
+        </w:rPr>
+      </w:pPr>
+      <w:r>
+        <w:rPr>
+          <w:i/>
+          <w:iCs/>
+          <w:sz w:val="28"/>
+          <w:szCs w:val="28"/>
+        </w:rPr>
+        <w:t>How can I create a dynamic button click event on a dynamic button?</w:t>
+      </w:r>
+      <w:r>
+        <w:rPr>
+          <w:sz w:val="28"/>
+          <w:szCs w:val="28"/>
+        </w:rPr>
+        <w:t xml:space="preserve">, </w:t>
+      </w:r>
+      <w:r>
+        <w:rPr>
+          <w:i/>
+          <w:iCs/>
+          <w:sz w:val="28"/>
+          <w:szCs w:val="28"/>
+        </w:rPr>
+        <w:t>Stack Overflow</w:t>
+      </w:r>
+      <w:r>
+        <w:rPr>
+          <w:sz w:val="28"/>
+          <w:szCs w:val="28"/>
+        </w:rPr>
+        <w:t xml:space="preserve">. Available at: </w:t>
+      </w:r>
+      <w:hyperlink r:id="rId42" w:history="1">
+        <w:r>
+          <w:rPr>
+            <w:rStyle w:val="Hyperlink"/>
+            <w:sz w:val="28"/>
+            <w:szCs w:val="28"/>
+          </w:rPr>
+          <w:t>https://stackoverflow.com/questions/6187944/how-can-i-create-a-dynamic-button-click-event-on-a-dynamic-button</w:t>
+        </w:r>
+      </w:hyperlink>
+      <w:r>
+        <w:rPr>
+          <w:sz w:val="28"/>
+          <w:szCs w:val="28"/>
+        </w:rPr>
+        <w:t xml:space="preserve"> (Accessed: November 15, 2022). </w:t>
+      </w:r>
+    </w:p>
+    <w:p>
+      <w:pPr>
+        <w:pStyle w:val="NormalWeb"/>
+        <w:numPr>
+          <w:ilvl w:val="0"/>
+          <w:numId w:val="40"/>
+        </w:numPr>
+        <w:rPr>
+          <w:sz w:val="28"/>
+          <w:szCs w:val="28"/>
+        </w:rPr>
+      </w:pPr>
+      <w:r>
+        <w:rPr>
+          <w:i/>
+          <w:iCs/>
+          <w:sz w:val="28"/>
+          <w:szCs w:val="28"/>
+        </w:rPr>
+        <w:t xml:space="preserve">[Bài 12] - các tham </w:t>
+      </w:r>
+      <w:r>
+        <w:rPr>
+          <w:i/>
+          <w:iCs/>
+          <w:sz w:val="28"/>
+          <w:szCs w:val="28"/>
+        </w:rPr>
+        <w:t>số</w:t>
+      </w:r>
+      <w:r>
+        <w:rPr>
+          <w:i/>
+          <w:iCs/>
+          <w:sz w:val="28"/>
+          <w:szCs w:val="28"/>
+        </w:rPr>
+        <w:t xml:space="preserve"> event trong C#</w:t>
+      </w:r>
+      <w:r>
+        <w:rPr>
+          <w:sz w:val="28"/>
+          <w:szCs w:val="28"/>
+        </w:rPr>
+        <w:t xml:space="preserve"> (no date) </w:t>
+      </w:r>
+      <w:r>
+        <w:rPr>
+          <w:i/>
+          <w:iCs/>
+          <w:sz w:val="28"/>
+          <w:szCs w:val="28"/>
+        </w:rPr>
+        <w:t>[Bài 12] - Các tham số Event trong C# ~</w:t>
+      </w:r>
+      <w:r>
+        <w:rPr>
+          <w:sz w:val="28"/>
+          <w:szCs w:val="28"/>
+        </w:rPr>
+        <w:t xml:space="preserve">. Available at: </w:t>
+      </w:r>
+      <w:hyperlink r:id="rId43" w:history="1">
+        <w:r>
+          <w:rPr>
+            <w:rStyle w:val="Hyperlink"/>
+            <w:sz w:val="28"/>
+            <w:szCs w:val="28"/>
+          </w:rPr>
+          <w:t>https://vualaptrinh.blogspot.com/2016/04/bai-12-cac-tham-so-event-trong-c.html</w:t>
+        </w:r>
+      </w:hyperlink>
+      <w:r>
+        <w:rPr>
+          <w:sz w:val="28"/>
+          <w:szCs w:val="28"/>
+        </w:rPr>
+        <w:t xml:space="preserve"> (Accessed: November 15, 2022). </w:t>
+      </w:r>
+    </w:p>
+    <w:p>
+      <w:pPr>
+        <w:pStyle w:val="NormalWeb"/>
+        <w:numPr>
+          <w:ilvl w:val="0"/>
+          <w:numId w:val="40"/>
+        </w:numPr>
+        <w:rPr>
+          <w:sz w:val="28"/>
+          <w:szCs w:val="28"/>
+        </w:rPr>
+      </w:pPr>
+      <w:r>
+        <w:rPr>
+          <w:i/>
+          <w:iCs/>
+          <w:sz w:val="28"/>
+          <w:szCs w:val="28"/>
+        </w:rPr>
+        <w:t>Định Danh as Trong Ngôn Ngữ LẬP TRÌNH C#</w:t>
+      </w:r>
+      <w:r>
+        <w:rPr>
+          <w:sz w:val="28"/>
+          <w:szCs w:val="28"/>
+        </w:rPr>
+        <w:t xml:space="preserve"> (2018) </w:t>
+      </w:r>
+      <w:r>
+        <w:rPr>
+          <w:i/>
+          <w:iCs/>
+          <w:sz w:val="28"/>
+          <w:szCs w:val="28"/>
+        </w:rPr>
+        <w:t>Học Toàn Tập</w:t>
+      </w:r>
+      <w:r>
+        <w:rPr>
+          <w:sz w:val="28"/>
+          <w:szCs w:val="28"/>
+        </w:rPr>
+        <w:t xml:space="preserve">. Available at: </w:t>
+      </w:r>
+      <w:hyperlink r:id="rId44" w:history="1">
+        <w:r>
+          <w:rPr>
+            <w:rStyle w:val="Hyperlink"/>
+            <w:sz w:val="28"/>
+            <w:szCs w:val="28"/>
+          </w:rPr>
+          <w:t>https://hoctoantap.com/2018/08/05/dinh-danh-trong-ngon-ngu-lap-trinh-c.html</w:t>
+        </w:r>
+      </w:hyperlink>
+      <w:r>
+        <w:rPr>
+          <w:sz w:val="28"/>
+          <w:szCs w:val="28"/>
+        </w:rPr>
+        <w:t xml:space="preserve"> (Accessed: November 15, 2022). </w:t>
+      </w:r>
+    </w:p>
+    <w:p>
+      <w:pPr>
+        <w:pStyle w:val="NormalWeb"/>
+        <w:numPr>
+          <w:ilvl w:val="0"/>
+          <w:numId w:val="40"/>
+        </w:numPr>
+        <w:rPr>
+          <w:sz w:val="28"/>
+          <w:szCs w:val="28"/>
+        </w:rPr>
+      </w:pPr>
+      <w:r>
+        <w:rPr>
+          <w:sz w:val="28"/>
+          <w:szCs w:val="28"/>
+        </w:rPr>
+        <w:t xml:space="preserve">Dotnet-Bot (no date) </w:t>
+      </w:r>
+      <w:r>
+        <w:rPr>
+          <w:i/>
+          <w:iCs/>
+          <w:sz w:val="28"/>
+          <w:szCs w:val="28"/>
+        </w:rPr>
+        <w:t>Control.</w:t>
+      </w:r>
+      <w:r>
+        <w:rPr>
+          <w:i/>
+          <w:iCs/>
+          <w:sz w:val="28"/>
+          <w:szCs w:val="28"/>
+        </w:rPr>
+        <w:t>T</w:t>
+      </w:r>
+      <w:bookmarkStart w:id="51" w:name="_GoBack"/>
+      <w:bookmarkEnd w:id="51"/>
+      <w:r>
+        <w:rPr>
+          <w:i/>
+          <w:iCs/>
+          <w:sz w:val="28"/>
+          <w:szCs w:val="28"/>
+        </w:rPr>
+        <w:t>ag property (system.windows.forms)</w:t>
+      </w:r>
+      <w:r>
+        <w:rPr>
+          <w:sz w:val="28"/>
+          <w:szCs w:val="28"/>
+        </w:rPr>
+        <w:t xml:space="preserve">, </w:t>
+      </w:r>
+      <w:r>
+        <w:rPr>
+          <w:i/>
+          <w:iCs/>
+          <w:sz w:val="28"/>
+          <w:szCs w:val="28"/>
+        </w:rPr>
+        <w:t>(System.Windows.Forms) | Microsoft Learn</w:t>
+      </w:r>
+      <w:r>
+        <w:rPr>
+          <w:sz w:val="28"/>
+          <w:szCs w:val="28"/>
+        </w:rPr>
+        <w:t xml:space="preserve">. Available at: </w:t>
+      </w:r>
+      <w:hyperlink r:id="rId45" w:history="1">
+        <w:r>
+          <w:rPr>
+            <w:rStyle w:val="Hyperlink"/>
+            <w:sz w:val="28"/>
+            <w:szCs w:val="28"/>
+          </w:rPr>
+          <w:t>https://learn.microsoft.com/vi-VN/dotnet/api/system.windows.forms.control.tag?view=windowsdesktop-7.0&amp;viewFallbackFrom=netcore-3.0</w:t>
+        </w:r>
+      </w:hyperlink>
+      <w:r>
+        <w:rPr>
+          <w:sz w:val="28"/>
+          <w:szCs w:val="28"/>
+        </w:rPr>
+        <w:t xml:space="preserve"> (Accessed: November 15, 2022). </w:t>
+      </w:r>
+    </w:p>
+    <w:p>
+      <w:pPr>
+        <w:pStyle w:val="NormalWeb"/>
+        <w:ind w:left="360"/>
+        <w:rPr>
+          <w:sz w:val="28"/>
+          <w:szCs w:val="28"/>
+        </w:rPr>
+      </w:pPr>
+    </w:p>
+    <w:p>
+      <w:pPr>
+        <w:pStyle w:val="NormalWeb"/>
         <w:ind w:left="720"/>
+        <w:rPr>
+          <w:sz w:val="28"/>
+          <w:szCs w:val="28"/>
+        </w:rPr>
+      </w:pPr>
+    </w:p>
+    <w:p>
+      <w:pPr>
+        <w:pStyle w:val="NormalWeb"/>
       </w:pPr>
       <w:r>
         <w:t xml:space="preserve"> </w:t>
@@ -16809,25 +17121,18 @@
         <w:pStyle w:val="NormalWeb"/>
       </w:pPr>
       <w:r>
+        <w:lastRenderedPageBreak/>
         <w:t xml:space="preserve"> </w:t>
       </w:r>
     </w:p>
     <w:p>
       <w:pPr>
-        <w:pStyle w:val="NormalWeb"/>
-      </w:pPr>
-      <w:r>
-        <w:t xml:space="preserve"> </w:t>
-      </w:r>
-    </w:p>
-    <w:p>
-      <w:pPr>
         <w:pStyle w:val="ListParagraph"/>
       </w:pPr>
     </w:p>
     <w:sectPr>
-      <w:headerReference w:type="default" r:id="rId42"/>
-      <w:footerReference w:type="default" r:id="rId43"/>
+      <w:headerReference w:type="default" r:id="rId46"/>
+      <w:footerReference w:type="default" r:id="rId47"/>
       <w:pgSz w:w="11907" w:h="16839" w:code="9"/>
       <w:pgMar w:top="1134" w:right="1134" w:bottom="1134" w:left="1701" w:header="567" w:footer="567" w:gutter="0"/>
       <w:pgNumType w:start="3"/>
@@ -22261,9 +22566,12 @@
 </file>
 
 <file path=customXml/item1.xml><?xml version="1.0" encoding="utf-8"?>
-<p:properties xmlns:p="http://schemas.microsoft.com/office/2006/metadata/properties" xmlns:xsi="http://www.w3.org/2001/XMLSchema-instance" xmlns:pc="http://schemas.microsoft.com/office/infopath/2007/PartnerControls">
-  <documentManagement/>
-</p:properties>
+<?mso-contentType ?>
+<FormTemplates xmlns="http://schemas.microsoft.com/sharepoint/v3/contenttype/forms">
+  <Display>DocumentLibraryForm</Display>
+  <Edit>DocumentLibraryForm</Edit>
+  <New>DocumentLibraryForm</New>
+</FormTemplates>
 </file>
 
 <file path=customXml/item2.xml><?xml version="1.0" encoding="utf-8"?>
@@ -22417,12 +22725,9 @@
 </file>
 
 <file path=customXml/item3.xml><?xml version="1.0" encoding="utf-8"?>
-<?mso-contentType ?>
-<FormTemplates xmlns="http://schemas.microsoft.com/sharepoint/v3/contenttype/forms">
-  <Display>DocumentLibraryForm</Display>
-  <Edit>DocumentLibraryForm</Edit>
-  <New>DocumentLibraryForm</New>
-</FormTemplates>
+<p:properties xmlns:p="http://schemas.microsoft.com/office/2006/metadata/properties" xmlns:xsi="http://www.w3.org/2001/XMLSchema-instance" xmlns:pc="http://schemas.microsoft.com/office/infopath/2007/PartnerControls">
+  <documentManagement/>
+</p:properties>
 </file>
 
 <file path=customXml/item4.xml><?xml version="1.0" encoding="utf-8"?>
@@ -22430,10 +22735,9 @@
 </file>
 
 <file path=customXml/itemProps1.xml><?xml version="1.0" encoding="utf-8"?>
-<ds:datastoreItem xmlns:ds="http://schemas.openxmlformats.org/officeDocument/2006/customXml" ds:itemID="{BD828997-1D02-4F05-93AE-E33F93FA8CE0}">
+<ds:datastoreItem xmlns:ds="http://schemas.openxmlformats.org/officeDocument/2006/customXml" ds:itemID="{FBBF9471-32CF-4C31-A21B-9B5D40748473}">
   <ds:schemaRefs>
-    <ds:schemaRef ds:uri="http://schemas.microsoft.com/office/2006/metadata/properties"/>
-    <ds:schemaRef ds:uri="http://schemas.microsoft.com/office/infopath/2007/PartnerControls"/>
+    <ds:schemaRef ds:uri="http://schemas.microsoft.com/sharepoint/v3/contenttype/forms"/>
   </ds:schemaRefs>
 </ds:datastoreItem>
 </file>
@@ -22457,15 +22761,16 @@
 </file>
 
 <file path=customXml/itemProps3.xml><?xml version="1.0" encoding="utf-8"?>
-<ds:datastoreItem xmlns:ds="http://schemas.openxmlformats.org/officeDocument/2006/customXml" ds:itemID="{FBBF9471-32CF-4C31-A21B-9B5D40748473}">
+<ds:datastoreItem xmlns:ds="http://schemas.openxmlformats.org/officeDocument/2006/customXml" ds:itemID="{BD828997-1D02-4F05-93AE-E33F93FA8CE0}">
   <ds:schemaRefs>
-    <ds:schemaRef ds:uri="http://schemas.microsoft.com/sharepoint/v3/contenttype/forms"/>
+    <ds:schemaRef ds:uri="http://schemas.microsoft.com/office/2006/metadata/properties"/>
+    <ds:schemaRef ds:uri="http://schemas.microsoft.com/office/infopath/2007/PartnerControls"/>
   </ds:schemaRefs>
 </ds:datastoreItem>
 </file>
 
 <file path=customXml/itemProps4.xml><?xml version="1.0" encoding="utf-8"?>
-<ds:datastoreItem xmlns:ds="http://schemas.openxmlformats.org/officeDocument/2006/customXml" ds:itemID="{2605A880-9B24-47FE-80DA-BEEEE1BCF693}">
+<ds:datastoreItem xmlns:ds="http://schemas.openxmlformats.org/officeDocument/2006/customXml" ds:itemID="{8D7154EA-C993-425C-891F-99FDBC1A973F}">
   <ds:schemaRefs>
     <ds:schemaRef ds:uri="http://schemas.openxmlformats.org/officeDocument/2006/bibliography"/>
   </ds:schemaRefs>

</xml_diff>

<commit_message>
sửa file Báo cáo (lần 2)
</commit_message>
<xml_diff>
--- a/BaoCao.docx
+++ b/BaoCao.docx
@@ -15461,169 +15461,25 @@
       <w:pPr>
         <w:pStyle w:val="NormalWeb"/>
         <w:numPr>
-          <w:ilvl w:val="0"/>
-          <w:numId w:val="39"/>
+          <w:ilvl w:val="1"/>
+          <w:numId w:val="38"/>
         </w:numPr>
         <w:spacing w:before="0" w:beforeAutospacing="0" w:after="0" w:afterAutospacing="0" w:line="276" w:lineRule="auto"/>
         <w:textAlignment w:val="top"/>
-        <w:outlineLvl w:val="1"/>
-        <w:rPr>
-          <w:b/>
-          <w:sz w:val="28"/>
-          <w:szCs w:val="28"/>
-        </w:rPr>
-      </w:pPr>
-      <w:bookmarkStart w:id="47" w:name="_Toc118750085"/>
-      <w:r>
-        <w:rPr>
-          <w:b/>
-          <w:sz w:val="28"/>
-          <w:szCs w:val="28"/>
-        </w:rPr>
-        <w:t>Kết luận</w:t>
-      </w:r>
+        <w:rPr>
+          <w:sz w:val="28"/>
+          <w:szCs w:val="28"/>
+        </w:rPr>
+      </w:pPr>
+      <w:r>
+        <w:rPr>
+          <w:sz w:val="28"/>
+          <w:szCs w:val="28"/>
+        </w:rPr>
+        <w:t>ID của Food, Table, Category chưa được hoàn thiện.</w:t>
+      </w:r>
+      <w:bookmarkStart w:id="47" w:name="_GoBack"/>
       <w:bookmarkEnd w:id="47"/>
-    </w:p>
-    <w:p>
-      <w:pPr>
-        <w:pStyle w:val="ListParagraph"/>
-        <w:ind w:firstLine="720"/>
-        <w:rPr>
-          <w:sz w:val="28"/>
-          <w:szCs w:val="28"/>
-        </w:rPr>
-      </w:pPr>
-      <w:r>
-        <w:rPr>
-          <w:sz w:val="28"/>
-          <w:szCs w:val="28"/>
-          <w:lang w:val="vi-VN"/>
-        </w:rPr>
-        <w:t xml:space="preserve">Sau quá trình phân và thiết kế bài toán, và thực hiện cài đặt trên SQL Server, thì bài toán đã đặt ra đã được hoàn thành tương đối. Đề tài đã xây dựng thành công một </w:t>
-      </w:r>
-      <w:r>
-        <w:rPr>
-          <w:sz w:val="28"/>
-          <w:szCs w:val="28"/>
-        </w:rPr>
-        <w:t>phần mềm nhỏ</w:t>
-      </w:r>
-      <w:r>
-        <w:rPr>
-          <w:sz w:val="28"/>
-          <w:szCs w:val="28"/>
-          <w:lang w:val="vi-VN"/>
-        </w:rPr>
-        <w:t xml:space="preserve"> giúp thực hiện việc quản lý</w:t>
-      </w:r>
-      <w:r>
-        <w:rPr>
-          <w:sz w:val="28"/>
-          <w:szCs w:val="28"/>
-        </w:rPr>
-        <w:t xml:space="preserve"> buôn bán của một quán cà phê</w:t>
-      </w:r>
-      <w:r>
-        <w:rPr>
-          <w:sz w:val="28"/>
-          <w:szCs w:val="28"/>
-          <w:lang w:val="vi-VN"/>
-        </w:rPr>
-        <w:t xml:space="preserve">. </w:t>
-      </w:r>
-      <w:r>
-        <w:rPr>
-          <w:sz w:val="28"/>
-          <w:szCs w:val="28"/>
-        </w:rPr>
-        <w:t>Tuy nhiên d</w:t>
-      </w:r>
-      <w:r>
-        <w:rPr>
-          <w:sz w:val="28"/>
-          <w:szCs w:val="28"/>
-          <w:lang w:val="vi-VN"/>
-        </w:rPr>
-        <w:t>o thời gian có hạn</w:t>
-      </w:r>
-      <w:r>
-        <w:rPr>
-          <w:sz w:val="28"/>
-          <w:szCs w:val="28"/>
-        </w:rPr>
-        <w:t xml:space="preserve"> và kinh nghiệm nghiệp vụ chưa sâu</w:t>
-      </w:r>
-      <w:r>
-        <w:rPr>
-          <w:sz w:val="28"/>
-          <w:szCs w:val="28"/>
-          <w:lang w:val="vi-VN"/>
-        </w:rPr>
-        <w:t xml:space="preserve">, nên không thể tránh khỏi những thiếu sót kính mong </w:t>
-      </w:r>
-      <w:r>
-        <w:rPr>
-          <w:sz w:val="28"/>
-          <w:szCs w:val="28"/>
-        </w:rPr>
-        <w:t xml:space="preserve">cô và các bạn </w:t>
-      </w:r>
-      <w:r>
-        <w:rPr>
-          <w:sz w:val="28"/>
-          <w:szCs w:val="28"/>
-          <w:lang w:val="vi-VN"/>
-        </w:rPr>
-        <w:t>sẽ xem xét để cho hệ thống được hoàn chỉnh hơn</w:t>
-      </w:r>
-      <w:r>
-        <w:rPr>
-          <w:sz w:val="28"/>
-          <w:szCs w:val="28"/>
-        </w:rPr>
-        <w:t>.</w:t>
-      </w:r>
-    </w:p>
-    <w:p>
-      <w:pPr>
-        <w:pStyle w:val="ListParagraph"/>
-        <w:ind w:firstLine="720"/>
-        <w:rPr>
-          <w:rFonts w:asciiTheme="minorHAnsi" w:hAnsiTheme="minorHAnsi" w:cstheme="minorBidi"/>
-          <w:sz w:val="28"/>
-          <w:szCs w:val="28"/>
-        </w:rPr>
-      </w:pPr>
-      <w:r>
-        <w:rPr>
-          <w:sz w:val="28"/>
-          <w:szCs w:val="28"/>
-          <w:lang w:val="vi-VN"/>
-        </w:rPr>
-        <w:t xml:space="preserve">Cuối cùng nhóm em xin chân thành cảm ơn giáo viên hướng dẫn </w:t>
-      </w:r>
-      <w:r>
-        <w:rPr>
-          <w:sz w:val="28"/>
-          <w:szCs w:val="28"/>
-        </w:rPr>
-        <w:t>Nguyễn Thu Hường</w:t>
-      </w:r>
-      <w:r>
-        <w:rPr>
-          <w:sz w:val="28"/>
-          <w:szCs w:val="28"/>
-          <w:lang w:val="vi-VN"/>
-        </w:rPr>
-        <w:t xml:space="preserve"> đã tận tình giúp đỡ chúng em thực hiện bài toán này</w:t>
-      </w:r>
-      <w:r>
-        <w:rPr>
-          <w:sz w:val="28"/>
-          <w:szCs w:val="28"/>
-        </w:rPr>
-        <w:t>.</w:t>
-      </w:r>
     </w:p>
     <w:p>
       <w:pPr>
@@ -15641,16 +15497,184 @@
           <w:szCs w:val="28"/>
         </w:rPr>
       </w:pPr>
-      <w:bookmarkStart w:id="48" w:name="_Toc118750086"/>
+      <w:bookmarkStart w:id="48" w:name="_Toc118750085"/>
       <w:r>
         <w:rPr>
           <w:b/>
           <w:sz w:val="28"/>
           <w:szCs w:val="28"/>
         </w:rPr>
+        <w:t>Kết luận</w:t>
+      </w:r>
+      <w:bookmarkEnd w:id="48"/>
+    </w:p>
+    <w:p>
+      <w:pPr>
+        <w:pStyle w:val="ListParagraph"/>
+        <w:ind w:firstLine="720"/>
+        <w:rPr>
+          <w:sz w:val="28"/>
+          <w:szCs w:val="28"/>
+        </w:rPr>
+      </w:pPr>
+      <w:r>
+        <w:rPr>
+          <w:sz w:val="28"/>
+          <w:szCs w:val="28"/>
+          <w:lang w:val="vi-VN"/>
+        </w:rPr>
+        <w:t xml:space="preserve">Sau quá trình phân và thiết kế bài toán, và thực hiện cài đặt trên SQL Server, thì bài toán đã đặt ra đã được hoàn thành tương đối. Đề tài đã xây dựng thành công một </w:t>
+      </w:r>
+      <w:r>
+        <w:rPr>
+          <w:sz w:val="28"/>
+          <w:szCs w:val="28"/>
+        </w:rPr>
+        <w:t>phần mềm nhỏ</w:t>
+      </w:r>
+      <w:r>
+        <w:rPr>
+          <w:sz w:val="28"/>
+          <w:szCs w:val="28"/>
+          <w:lang w:val="vi-VN"/>
+        </w:rPr>
+        <w:t xml:space="preserve"> giúp thực hiện việc quản lý</w:t>
+      </w:r>
+      <w:r>
+        <w:rPr>
+          <w:sz w:val="28"/>
+          <w:szCs w:val="28"/>
+        </w:rPr>
+        <w:t xml:space="preserve"> buôn bán của một quán cà phê</w:t>
+      </w:r>
+      <w:r>
+        <w:rPr>
+          <w:sz w:val="28"/>
+          <w:szCs w:val="28"/>
+          <w:lang w:val="vi-VN"/>
+        </w:rPr>
+        <w:t xml:space="preserve">. </w:t>
+      </w:r>
+      <w:r>
+        <w:rPr>
+          <w:sz w:val="28"/>
+          <w:szCs w:val="28"/>
+        </w:rPr>
+        <w:t>Tuy nhiên d</w:t>
+      </w:r>
+      <w:r>
+        <w:rPr>
+          <w:sz w:val="28"/>
+          <w:szCs w:val="28"/>
+          <w:lang w:val="vi-VN"/>
+        </w:rPr>
+        <w:t>o thời gian có hạn</w:t>
+      </w:r>
+      <w:r>
+        <w:rPr>
+          <w:sz w:val="28"/>
+          <w:szCs w:val="28"/>
+        </w:rPr>
+        <w:t xml:space="preserve"> và kinh nghiệm nghiệp vụ chưa sâu</w:t>
+      </w:r>
+      <w:r>
+        <w:rPr>
+          <w:sz w:val="28"/>
+          <w:szCs w:val="28"/>
+          <w:lang w:val="vi-VN"/>
+        </w:rPr>
+        <w:t xml:space="preserve">, nên không thể tránh khỏi những thiếu sót kính mong </w:t>
+      </w:r>
+      <w:r>
+        <w:rPr>
+          <w:sz w:val="28"/>
+          <w:szCs w:val="28"/>
+        </w:rPr>
+        <w:t xml:space="preserve">cô và các bạn </w:t>
+      </w:r>
+      <w:r>
+        <w:rPr>
+          <w:sz w:val="28"/>
+          <w:szCs w:val="28"/>
+          <w:lang w:val="vi-VN"/>
+        </w:rPr>
+        <w:t>sẽ xem xét để cho hệ thống được hoàn chỉnh hơn</w:t>
+      </w:r>
+      <w:r>
+        <w:rPr>
+          <w:sz w:val="28"/>
+          <w:szCs w:val="28"/>
+        </w:rPr>
+        <w:t>.</w:t>
+      </w:r>
+    </w:p>
+    <w:p>
+      <w:pPr>
+        <w:pStyle w:val="ListParagraph"/>
+        <w:ind w:firstLine="720"/>
+        <w:rPr>
+          <w:rFonts w:asciiTheme="minorHAnsi" w:hAnsiTheme="minorHAnsi" w:cstheme="minorBidi"/>
+          <w:sz w:val="28"/>
+          <w:szCs w:val="28"/>
+        </w:rPr>
+      </w:pPr>
+      <w:r>
+        <w:rPr>
+          <w:sz w:val="28"/>
+          <w:szCs w:val="28"/>
+          <w:lang w:val="vi-VN"/>
+        </w:rPr>
+        <w:t xml:space="preserve">Cuối cùng nhóm em xin chân thành cảm ơn giáo viên hướng dẫn </w:t>
+      </w:r>
+      <w:r>
+        <w:rPr>
+          <w:sz w:val="28"/>
+          <w:szCs w:val="28"/>
+        </w:rPr>
+        <w:t>Nguyễn Thu Hường</w:t>
+      </w:r>
+      <w:r>
+        <w:rPr>
+          <w:sz w:val="28"/>
+          <w:szCs w:val="28"/>
+          <w:lang w:val="vi-VN"/>
+        </w:rPr>
+        <w:t xml:space="preserve"> đã tận tình giúp đỡ chúng em thực hiện bài toán này</w:t>
+      </w:r>
+      <w:r>
+        <w:rPr>
+          <w:sz w:val="28"/>
+          <w:szCs w:val="28"/>
+        </w:rPr>
+        <w:t>.</w:t>
+      </w:r>
+    </w:p>
+    <w:p>
+      <w:pPr>
+        <w:pStyle w:val="NormalWeb"/>
+        <w:numPr>
+          <w:ilvl w:val="0"/>
+          <w:numId w:val="39"/>
+        </w:numPr>
+        <w:spacing w:before="0" w:beforeAutospacing="0" w:after="0" w:afterAutospacing="0" w:line="276" w:lineRule="auto"/>
+        <w:textAlignment w:val="top"/>
+        <w:outlineLvl w:val="1"/>
+        <w:rPr>
+          <w:b/>
+          <w:sz w:val="28"/>
+          <w:szCs w:val="28"/>
+        </w:rPr>
+      </w:pPr>
+      <w:bookmarkStart w:id="49" w:name="_Toc118750086"/>
+      <w:r>
+        <w:rPr>
+          <w:b/>
+          <w:sz w:val="28"/>
+          <w:szCs w:val="28"/>
+        </w:rPr>
         <w:t>Hướng phát triển</w:t>
       </w:r>
-      <w:bookmarkEnd w:id="48"/>
+      <w:bookmarkEnd w:id="49"/>
     </w:p>
     <w:p>
       <w:pPr>
@@ -15749,7 +15773,7 @@
           <w:szCs w:val="32"/>
         </w:rPr>
       </w:pPr>
-      <w:bookmarkStart w:id="49" w:name="_Toc118750087"/>
+      <w:bookmarkStart w:id="50" w:name="_Toc118750087"/>
       <w:r>
         <w:rPr>
           <w:b/>
@@ -15757,10 +15781,9 @@
           <w:sz w:val="32"/>
           <w:szCs w:val="32"/>
         </w:rPr>
-        <w:lastRenderedPageBreak/>
         <w:t>BẢNG PHÂN CÔNG NHIỆM VỤ</w:t>
       </w:r>
-      <w:bookmarkEnd w:id="49"/>
+      <w:bookmarkEnd w:id="50"/>
     </w:p>
     <w:p/>
     <w:tbl>
@@ -15924,6 +15947,40 @@
                 <w:sz w:val="28"/>
                 <w:szCs w:val="28"/>
               </w:rPr>
+              <w:t>Làm chức năng thanh toán, chuyển bàn</w:t>
+            </w:r>
+            <w:r>
+              <w:rPr>
+                <w:sz w:val="28"/>
+                <w:szCs w:val="28"/>
+              </w:rPr>
+              <w:t>, đổi mật khẩu</w:t>
+            </w:r>
+            <w:r>
+              <w:rPr>
+                <w:sz w:val="28"/>
+                <w:szCs w:val="28"/>
+              </w:rPr>
+              <w:t xml:space="preserve"> ở menu chính.</w:t>
+            </w:r>
+          </w:p>
+          <w:p>
+            <w:pPr>
+              <w:pStyle w:val="ListParagraph"/>
+              <w:numPr>
+                <w:ilvl w:val="0"/>
+                <w:numId w:val="38"/>
+              </w:numPr>
+              <w:rPr>
+                <w:sz w:val="28"/>
+                <w:szCs w:val="28"/>
+              </w:rPr>
+            </w:pPr>
+            <w:r>
+              <w:rPr>
+                <w:sz w:val="28"/>
+                <w:szCs w:val="28"/>
+              </w:rPr>
               <w:t>Tổng hợp code của các thành viên</w:t>
             </w:r>
             <w:r>
@@ -16122,7 +16179,21 @@
                 <w:sz w:val="28"/>
                 <w:szCs w:val="28"/>
               </w:rPr>
-              <w:t xml:space="preserve"> thanh toán, thêm món, ở menu chính.</w:t>
+              <w:t xml:space="preserve"> thêm món</w:t>
+            </w:r>
+            <w:r>
+              <w:rPr>
+                <w:sz w:val="28"/>
+                <w:szCs w:val="28"/>
+              </w:rPr>
+              <w:t xml:space="preserve">, chọn bàn </w:t>
+            </w:r>
+            <w:r>
+              <w:rPr>
+                <w:sz w:val="28"/>
+                <w:szCs w:val="28"/>
+              </w:rPr>
+              <w:t>ở menu chính.</w:t>
             </w:r>
           </w:p>
         </w:tc>
@@ -16353,7 +16424,21 @@
                 <w:sz w:val="28"/>
                 <w:szCs w:val="28"/>
               </w:rPr>
-              <w:t>Thực hiện chức năng tìm kiếm hoá đơn theo ngày.</w:t>
+              <w:t>Thực hiện chức năng tìm kiếm</w:t>
+            </w:r>
+            <w:r>
+              <w:rPr>
+                <w:sz w:val="28"/>
+                <w:szCs w:val="28"/>
+              </w:rPr>
+              <w:t>, xoá</w:t>
+            </w:r>
+            <w:r>
+              <w:rPr>
+                <w:sz w:val="28"/>
+                <w:szCs w:val="28"/>
+              </w:rPr>
+              <w:t xml:space="preserve"> hoá đơn theo ngày.</w:t>
             </w:r>
           </w:p>
         </w:tc>
@@ -16501,8 +16586,6 @@
     <w:p/>
     <w:p/>
     <w:p/>
-    <w:p/>
-    <w:p/>
     <w:p>
       <w:pPr>
         <w:pStyle w:val="Heading1"/>
@@ -16514,7 +16597,7 @@
           <w:szCs w:val="32"/>
         </w:rPr>
       </w:pPr>
-      <w:bookmarkStart w:id="50" w:name="_Toc118750088"/>
+      <w:bookmarkStart w:id="51" w:name="_Toc118750088"/>
       <w:r>
         <w:rPr>
           <w:b/>
@@ -16522,10 +16605,9 @@
           <w:sz w:val="32"/>
           <w:szCs w:val="32"/>
         </w:rPr>
-        <w:lastRenderedPageBreak/>
         <w:t>TÀI LIỆU THAM KHẢO</w:t>
       </w:r>
-      <w:bookmarkEnd w:id="50"/>
+      <w:bookmarkEnd w:id="51"/>
     </w:p>
     <w:p>
       <w:pPr>
@@ -17036,8 +17118,6 @@
         </w:rPr>
         <w:t>T</w:t>
       </w:r>
-      <w:bookmarkStart w:id="51" w:name="_GoBack"/>
-      <w:bookmarkEnd w:id="51"/>
       <w:r>
         <w:rPr>
           <w:i/>
@@ -17115,20 +17195,6 @@
       <w:r>
         <w:t xml:space="preserve"> </w:t>
       </w:r>
-    </w:p>
-    <w:p>
-      <w:pPr>
-        <w:pStyle w:val="NormalWeb"/>
-      </w:pPr>
-      <w:r>
-        <w:lastRenderedPageBreak/>
-        <w:t xml:space="preserve"> </w:t>
-      </w:r>
-    </w:p>
-    <w:p>
-      <w:pPr>
-        <w:pStyle w:val="ListParagraph"/>
-      </w:pPr>
     </w:p>
     <w:sectPr>
       <w:headerReference w:type="default" r:id="rId46"/>
@@ -17175,6 +17241,11 @@
         <w:docPartUnique/>
       </w:docPartObj>
     </w:sdtPr>
+    <w:sdtEndPr>
+      <w:rPr>
+        <w:rStyle w:val="PageNumber"/>
+      </w:rPr>
+    </w:sdtEndPr>
     <w:sdtContent>
       <w:p>
         <w:pPr>
@@ -17226,6 +17297,11 @@
         <w:docPartUnique/>
       </w:docPartObj>
     </w:sdtPr>
+    <w:sdtEndPr>
+      <w:rPr>
+        <w:rStyle w:val="PageNumber"/>
+      </w:rPr>
+    </w:sdtEndPr>
     <w:sdtContent>
       <w:p>
         <w:pPr>
@@ -22566,12 +22642,9 @@
 </file>
 
 <file path=customXml/item1.xml><?xml version="1.0" encoding="utf-8"?>
-<?mso-contentType ?>
-<FormTemplates xmlns="http://schemas.microsoft.com/sharepoint/v3/contenttype/forms">
-  <Display>DocumentLibraryForm</Display>
-  <Edit>DocumentLibraryForm</Edit>
-  <New>DocumentLibraryForm</New>
-</FormTemplates>
+<p:properties xmlns:p="http://schemas.microsoft.com/office/2006/metadata/properties" xmlns:xsi="http://www.w3.org/2001/XMLSchema-instance" xmlns:pc="http://schemas.microsoft.com/office/infopath/2007/PartnerControls">
+  <documentManagement/>
+</p:properties>
 </file>
 
 <file path=customXml/item2.xml><?xml version="1.0" encoding="utf-8"?>
@@ -22725,9 +22798,12 @@
 </file>
 
 <file path=customXml/item3.xml><?xml version="1.0" encoding="utf-8"?>
-<p:properties xmlns:p="http://schemas.microsoft.com/office/2006/metadata/properties" xmlns:xsi="http://www.w3.org/2001/XMLSchema-instance" xmlns:pc="http://schemas.microsoft.com/office/infopath/2007/PartnerControls">
-  <documentManagement/>
-</p:properties>
+<?mso-contentType ?>
+<FormTemplates xmlns="http://schemas.microsoft.com/sharepoint/v3/contenttype/forms">
+  <Display>DocumentLibraryForm</Display>
+  <Edit>DocumentLibraryForm</Edit>
+  <New>DocumentLibraryForm</New>
+</FormTemplates>
 </file>
 
 <file path=customXml/item4.xml><?xml version="1.0" encoding="utf-8"?>
@@ -22735,9 +22811,10 @@
 </file>
 
 <file path=customXml/itemProps1.xml><?xml version="1.0" encoding="utf-8"?>
-<ds:datastoreItem xmlns:ds="http://schemas.openxmlformats.org/officeDocument/2006/customXml" ds:itemID="{FBBF9471-32CF-4C31-A21B-9B5D40748473}">
+<ds:datastoreItem xmlns:ds="http://schemas.openxmlformats.org/officeDocument/2006/customXml" ds:itemID="{BD828997-1D02-4F05-93AE-E33F93FA8CE0}">
   <ds:schemaRefs>
-    <ds:schemaRef ds:uri="http://schemas.microsoft.com/sharepoint/v3/contenttype/forms"/>
+    <ds:schemaRef ds:uri="http://schemas.microsoft.com/office/2006/metadata/properties"/>
+    <ds:schemaRef ds:uri="http://schemas.microsoft.com/office/infopath/2007/PartnerControls"/>
   </ds:schemaRefs>
 </ds:datastoreItem>
 </file>
@@ -22761,16 +22838,15 @@
 </file>
 
 <file path=customXml/itemProps3.xml><?xml version="1.0" encoding="utf-8"?>
-<ds:datastoreItem xmlns:ds="http://schemas.openxmlformats.org/officeDocument/2006/customXml" ds:itemID="{BD828997-1D02-4F05-93AE-E33F93FA8CE0}">
+<ds:datastoreItem xmlns:ds="http://schemas.openxmlformats.org/officeDocument/2006/customXml" ds:itemID="{FBBF9471-32CF-4C31-A21B-9B5D40748473}">
   <ds:schemaRefs>
-    <ds:schemaRef ds:uri="http://schemas.microsoft.com/office/2006/metadata/properties"/>
-    <ds:schemaRef ds:uri="http://schemas.microsoft.com/office/infopath/2007/PartnerControls"/>
+    <ds:schemaRef ds:uri="http://schemas.microsoft.com/sharepoint/v3/contenttype/forms"/>
   </ds:schemaRefs>
 </ds:datastoreItem>
 </file>
 
 <file path=customXml/itemProps4.xml><?xml version="1.0" encoding="utf-8"?>
-<ds:datastoreItem xmlns:ds="http://schemas.openxmlformats.org/officeDocument/2006/customXml" ds:itemID="{8D7154EA-C993-425C-891F-99FDBC1A973F}">
+<ds:datastoreItem xmlns:ds="http://schemas.openxmlformats.org/officeDocument/2006/customXml" ds:itemID="{D4CDE317-BB4C-4252-81B6-83257EA2A15B}">
   <ds:schemaRefs>
     <ds:schemaRef ds:uri="http://schemas.openxmlformats.org/officeDocument/2006/bibliography"/>
   </ds:schemaRefs>

</xml_diff>

<commit_message>
sửa file Báo cáo (lần 3)
</commit_message>
<xml_diff>
--- a/BaoCao.docx
+++ b/BaoCao.docx
@@ -9886,19 +9886,24 @@
     </w:p>
     <w:p>
       <w:pPr>
-        <w:ind w:left="720" w:firstLine="720"/>
-        <w:rPr>
-          <w:sz w:val="28"/>
-          <w:szCs w:val="28"/>
-        </w:rPr>
-      </w:pPr>
-      <w:r>
-        <w:rPr>
-          <w:sz w:val="28"/>
-          <w:szCs w:val="28"/>
-        </w:rPr>
-        <w:t>Xem file project đính kèm.</w:t>
-      </w:r>
+        <w:ind w:left="1080"/>
+        <w:rPr>
+          <w:sz w:val="28"/>
+          <w:szCs w:val="28"/>
+        </w:rPr>
+      </w:pPr>
+      <w:hyperlink r:id="rId36" w:history="1">
+        <w:r>
+          <w:rPr>
+            <w:rStyle w:val="Hyperlink"/>
+            <w:sz w:val="28"/>
+            <w:szCs w:val="28"/>
+          </w:rPr>
+          <w:t>https://github.com/tranviethungpv/Coffe_Management</w:t>
+        </w:r>
+      </w:hyperlink>
+      <w:bookmarkStart w:id="20" w:name="_GoBack"/>
+      <w:bookmarkEnd w:id="20"/>
     </w:p>
     <w:p>
       <w:pPr>
@@ -10132,7 +10137,7 @@
           <w:szCs w:val="32"/>
         </w:rPr>
       </w:pPr>
-      <w:bookmarkStart w:id="20" w:name="_Toc118750072"/>
+      <w:bookmarkStart w:id="21" w:name="_Toc118750072"/>
       <w:r>
         <w:rPr>
           <w:b/>
@@ -10142,7 +10147,7 @@
         <w:lastRenderedPageBreak/>
         <w:t>THIẾT KẾ CƠ SỞ DỮ LIỆU</w:t>
       </w:r>
-      <w:bookmarkEnd w:id="20"/>
+      <w:bookmarkEnd w:id="21"/>
     </w:p>
     <w:p>
       <w:pPr>
@@ -10164,9 +10169,9 @@
           <w:szCs w:val="28"/>
         </w:rPr>
       </w:pPr>
-      <w:bookmarkStart w:id="21" w:name="_Toc480224007"/>
-      <w:bookmarkStart w:id="22" w:name="_Toc512714490"/>
-      <w:bookmarkStart w:id="23" w:name="_Toc118750073"/>
+      <w:bookmarkStart w:id="22" w:name="_Toc480224007"/>
+      <w:bookmarkStart w:id="23" w:name="_Toc512714490"/>
+      <w:bookmarkStart w:id="24" w:name="_Toc118750073"/>
       <w:r>
         <w:rPr>
           <w:b/>
@@ -10175,9 +10180,9 @@
         </w:rPr>
         <w:t>Giới thiệu</w:t>
       </w:r>
-      <w:bookmarkEnd w:id="21"/>
       <w:bookmarkEnd w:id="22"/>
       <w:bookmarkEnd w:id="23"/>
+      <w:bookmarkEnd w:id="24"/>
     </w:p>
     <w:p>
       <w:pPr>
@@ -10199,9 +10204,9 @@
           <w:szCs w:val="26"/>
         </w:rPr>
       </w:pPr>
-      <w:bookmarkStart w:id="24" w:name="_Toc480224008"/>
-      <w:bookmarkStart w:id="25" w:name="_Toc512714491"/>
-      <w:bookmarkStart w:id="26" w:name="_Toc118750074"/>
+      <w:bookmarkStart w:id="25" w:name="_Toc480224008"/>
+      <w:bookmarkStart w:id="26" w:name="_Toc512714491"/>
+      <w:bookmarkStart w:id="27" w:name="_Toc118750074"/>
       <w:r>
         <w:rPr>
           <w:b/>
@@ -10210,9 +10215,9 @@
         </w:rPr>
         <w:t>Mục tiêu</w:t>
       </w:r>
-      <w:bookmarkEnd w:id="24"/>
       <w:bookmarkEnd w:id="25"/>
       <w:bookmarkEnd w:id="26"/>
+      <w:bookmarkEnd w:id="27"/>
     </w:p>
     <w:p>
       <w:pPr>
@@ -10252,9 +10257,9 @@
           <w:szCs w:val="26"/>
         </w:rPr>
       </w:pPr>
-      <w:bookmarkStart w:id="27" w:name="_Toc480224009"/>
-      <w:bookmarkStart w:id="28" w:name="_Toc512714492"/>
-      <w:bookmarkStart w:id="29" w:name="_Toc118750075"/>
+      <w:bookmarkStart w:id="28" w:name="_Toc480224009"/>
+      <w:bookmarkStart w:id="29" w:name="_Toc512714492"/>
+      <w:bookmarkStart w:id="30" w:name="_Toc118750075"/>
       <w:r>
         <w:rPr>
           <w:b/>
@@ -10263,9 +10268,9 @@
         </w:rPr>
         <w:t>Phạm vi</w:t>
       </w:r>
-      <w:bookmarkEnd w:id="27"/>
       <w:bookmarkEnd w:id="28"/>
       <w:bookmarkEnd w:id="29"/>
+      <w:bookmarkEnd w:id="30"/>
     </w:p>
     <w:p>
       <w:pPr>
@@ -10312,9 +10317,9 @@
           <w:szCs w:val="28"/>
         </w:rPr>
       </w:pPr>
-      <w:bookmarkStart w:id="30" w:name="_Toc480224014"/>
-      <w:bookmarkStart w:id="31" w:name="_Toc512714495"/>
-      <w:bookmarkStart w:id="32" w:name="_Toc118750076"/>
+      <w:bookmarkStart w:id="31" w:name="_Toc480224014"/>
+      <w:bookmarkStart w:id="32" w:name="_Toc512714495"/>
+      <w:bookmarkStart w:id="33" w:name="_Toc118750076"/>
       <w:r>
         <w:rPr>
           <w:b/>
@@ -10323,9 +10328,9 @@
         </w:rPr>
         <w:t>Thiết kế Cơ sở dữ liệu Logic</w:t>
       </w:r>
-      <w:bookmarkEnd w:id="30"/>
       <w:bookmarkEnd w:id="31"/>
       <w:bookmarkEnd w:id="32"/>
+      <w:bookmarkEnd w:id="33"/>
     </w:p>
     <w:p>
       <w:pPr>
@@ -10346,8 +10351,8 @@
           <w:szCs w:val="28"/>
         </w:rPr>
       </w:pPr>
-      <w:bookmarkStart w:id="33" w:name="_Toc512714496"/>
-      <w:bookmarkStart w:id="34" w:name="_Toc118750077"/>
+      <w:bookmarkStart w:id="34" w:name="_Toc512714496"/>
+      <w:bookmarkStart w:id="35" w:name="_Toc118750077"/>
       <w:r>
         <w:rPr>
           <w:b/>
@@ -10356,8 +10361,8 @@
         </w:rPr>
         <w:t>Danh sách các bảng</w:t>
       </w:r>
-      <w:bookmarkEnd w:id="33"/>
       <w:bookmarkEnd w:id="34"/>
+      <w:bookmarkEnd w:id="35"/>
     </w:p>
     <w:tbl>
       <w:tblPr>
@@ -11286,8 +11291,8 @@
           <w:szCs w:val="28"/>
         </w:rPr>
       </w:pPr>
-      <w:bookmarkStart w:id="35" w:name="_Toc512714497"/>
-      <w:bookmarkStart w:id="36" w:name="_Toc118750078"/>
+      <w:bookmarkStart w:id="36" w:name="_Toc512714497"/>
+      <w:bookmarkStart w:id="37" w:name="_Toc118750078"/>
       <w:r>
         <w:rPr>
           <w:b/>
@@ -11297,8 +11302,8 @@
         <w:lastRenderedPageBreak/>
         <w:t>Mô tả thực thể và thuộc tính</w:t>
       </w:r>
-      <w:bookmarkEnd w:id="35"/>
       <w:bookmarkEnd w:id="36"/>
+      <w:bookmarkEnd w:id="37"/>
     </w:p>
     <w:tbl>
       <w:tblPr>
@@ -14335,8 +14340,8 @@
           <w:szCs w:val="28"/>
         </w:rPr>
       </w:pPr>
-      <w:bookmarkStart w:id="37" w:name="_Toc512714498"/>
-      <w:bookmarkStart w:id="38" w:name="_Toc118750079"/>
+      <w:bookmarkStart w:id="38" w:name="_Toc512714498"/>
+      <w:bookmarkStart w:id="39" w:name="_Toc118750079"/>
       <w:r>
         <w:rPr>
           <w:b/>
@@ -14378,7 +14383,7 @@
         </w:rPr>
         <w:t>ER</w:t>
       </w:r>
-      <w:bookmarkEnd w:id="37"/>
+      <w:bookmarkEnd w:id="38"/>
       <w:r>
         <w:rPr>
           <w:b/>
@@ -14387,7 +14392,7 @@
         </w:rPr>
         <w:t>D)</w:t>
       </w:r>
-      <w:bookmarkEnd w:id="38"/>
+      <w:bookmarkEnd w:id="39"/>
     </w:p>
     <w:p>
       <w:pPr>
@@ -14417,7 +14422,7 @@
                     <pic:cNvPicPr/>
                   </pic:nvPicPr>
                   <pic:blipFill>
-                    <a:blip r:embed="rId36"/>
+                    <a:blip r:embed="rId37"/>
                     <a:stretch>
                       <a:fillRect/>
                     </a:stretch>
@@ -14553,8 +14558,8 @@
           <w:szCs w:val="32"/>
         </w:rPr>
       </w:pPr>
-      <w:bookmarkStart w:id="39" w:name="_Toc512714499"/>
-      <w:bookmarkStart w:id="40" w:name="_Toc118750080"/>
+      <w:bookmarkStart w:id="40" w:name="_Toc512714499"/>
+      <w:bookmarkStart w:id="41" w:name="_Toc118750080"/>
       <w:r>
         <w:rPr>
           <w:b/>
@@ -14564,8 +14569,8 @@
         <w:lastRenderedPageBreak/>
         <w:t>HƯỚNG DẪN CÀI ĐẶT SOURCE CODE</w:t>
       </w:r>
-      <w:bookmarkEnd w:id="39"/>
       <w:bookmarkEnd w:id="40"/>
+      <w:bookmarkEnd w:id="41"/>
     </w:p>
     <w:p>
       <w:pPr>
@@ -14577,8 +14582,8 @@
           <w:szCs w:val="28"/>
         </w:rPr>
       </w:pPr>
-      <w:bookmarkStart w:id="41" w:name="_Toc512714501"/>
-      <w:bookmarkStart w:id="42" w:name="_Toc118750081"/>
+      <w:bookmarkStart w:id="42" w:name="_Toc512714501"/>
+      <w:bookmarkStart w:id="43" w:name="_Toc118750081"/>
       <w:r>
         <w:rPr>
           <w:sz w:val="28"/>
@@ -14593,8 +14598,8 @@
         </w:rPr>
         <w:t>mềm cần cài</w:t>
       </w:r>
-      <w:bookmarkEnd w:id="41"/>
       <w:bookmarkEnd w:id="42"/>
+      <w:bookmarkEnd w:id="43"/>
     </w:p>
     <w:p>
       <w:pPr>
@@ -14694,8 +14699,8 @@
           <w:szCs w:val="28"/>
         </w:rPr>
       </w:pPr>
-      <w:bookmarkStart w:id="43" w:name="_Toc512714502"/>
-      <w:bookmarkStart w:id="44" w:name="_Toc118750082"/>
+      <w:bookmarkStart w:id="44" w:name="_Toc512714502"/>
+      <w:bookmarkStart w:id="45" w:name="_Toc118750082"/>
       <w:r>
         <w:rPr>
           <w:sz w:val="28"/>
@@ -14710,8 +14715,8 @@
         </w:rPr>
         <w:t>dẫn kết nối tới Database</w:t>
       </w:r>
-      <w:bookmarkEnd w:id="43"/>
       <w:bookmarkEnd w:id="44"/>
+      <w:bookmarkEnd w:id="45"/>
     </w:p>
     <w:p>
       <w:pPr>
@@ -15061,7 +15066,7 @@
                     <pic:cNvPicPr/>
                   </pic:nvPicPr>
                   <pic:blipFill>
-                    <a:blip r:embed="rId37"/>
+                    <a:blip r:embed="rId38"/>
                     <a:stretch>
                       <a:fillRect/>
                     </a:stretch>
@@ -15308,7 +15313,7 @@
           <w:szCs w:val="32"/>
         </w:rPr>
       </w:pPr>
-      <w:bookmarkStart w:id="45" w:name="_Toc118750083"/>
+      <w:bookmarkStart w:id="46" w:name="_Toc118750083"/>
       <w:r>
         <w:rPr>
           <w:b/>
@@ -15318,7 +15323,7 @@
         <w:lastRenderedPageBreak/>
         <w:t>ĐÁNH GIÁ, KẾT LUẬN VÀ HƯỚNG PHÁT TRIỂN</w:t>
       </w:r>
-      <w:bookmarkEnd w:id="45"/>
+      <w:bookmarkEnd w:id="46"/>
     </w:p>
     <w:p>
       <w:pPr>
@@ -15336,7 +15341,7 @@
           <w:szCs w:val="28"/>
         </w:rPr>
       </w:pPr>
-      <w:bookmarkStart w:id="46" w:name="_Toc118750084"/>
+      <w:bookmarkStart w:id="47" w:name="_Toc118750084"/>
       <w:r>
         <w:rPr>
           <w:b/>
@@ -15345,7 +15350,7 @@
         </w:rPr>
         <w:t>Đánh giá</w:t>
       </w:r>
-      <w:bookmarkEnd w:id="46"/>
+      <w:bookmarkEnd w:id="47"/>
     </w:p>
     <w:p>
       <w:pPr>
@@ -15478,8 +15483,6 @@
         </w:rPr>
         <w:t>ID của Food, Table, Category chưa được hoàn thiện.</w:t>
       </w:r>
-      <w:bookmarkStart w:id="47" w:name="_GoBack"/>
-      <w:bookmarkEnd w:id="47"/>
     </w:p>
     <w:p>
       <w:pPr>
@@ -16694,7 +16697,7 @@
         </w:rPr>
         <w:t xml:space="preserve">. Available at: </w:t>
       </w:r>
-      <w:hyperlink r:id="rId38" w:history="1">
+      <w:hyperlink r:id="rId39" w:history="1">
         <w:r>
           <w:rPr>
             <w:rStyle w:val="Hyperlink"/>
@@ -16756,7 +16759,7 @@
         </w:rPr>
         <w:t xml:space="preserve">. Available at: </w:t>
       </w:r>
-      <w:hyperlink r:id="rId39" w:history="1">
+      <w:hyperlink r:id="rId40" w:history="1">
         <w:r>
           <w:rPr>
             <w:rStyle w:val="Hyperlink"/>
@@ -16811,7 +16814,7 @@
         </w:rPr>
         <w:t xml:space="preserve">. Available at: </w:t>
       </w:r>
-      <w:hyperlink r:id="rId40" w:history="1">
+      <w:hyperlink r:id="rId41" w:history="1">
         <w:r>
           <w:rPr>
             <w:rStyle w:val="Hyperlink"/>
@@ -16866,7 +16869,7 @@
         </w:rPr>
         <w:t xml:space="preserve">. Available at: </w:t>
       </w:r>
-      <w:hyperlink r:id="rId41" w:history="1">
+      <w:hyperlink r:id="rId42" w:history="1">
         <w:r>
           <w:rPr>
             <w:rStyle w:val="Hyperlink"/>
@@ -16921,7 +16924,7 @@
         </w:rPr>
         <w:t xml:space="preserve">. Available at: </w:t>
       </w:r>
-      <w:hyperlink r:id="rId42" w:history="1">
+      <w:hyperlink r:id="rId43" w:history="1">
         <w:r>
           <w:rPr>
             <w:rStyle w:val="Hyperlink"/>
@@ -17001,7 +17004,7 @@
         </w:rPr>
         <w:t xml:space="preserve">. Available at: </w:t>
       </w:r>
-      <w:hyperlink r:id="rId43" w:history="1">
+      <w:hyperlink r:id="rId44" w:history="1">
         <w:r>
           <w:rPr>
             <w:rStyle w:val="Hyperlink"/>
@@ -17063,7 +17066,7 @@
         </w:rPr>
         <w:t xml:space="preserve">. Available at: </w:t>
       </w:r>
-      <w:hyperlink r:id="rId44" w:history="1">
+      <w:hyperlink r:id="rId45" w:history="1">
         <w:r>
           <w:rPr>
             <w:rStyle w:val="Hyperlink"/>
@@ -17150,7 +17153,7 @@
         </w:rPr>
         <w:t xml:space="preserve">. Available at: </w:t>
       </w:r>
-      <w:hyperlink r:id="rId45" w:history="1">
+      <w:hyperlink r:id="rId46" w:history="1">
         <w:r>
           <w:rPr>
             <w:rStyle w:val="Hyperlink"/>
@@ -17197,8 +17200,8 @@
       </w:r>
     </w:p>
     <w:sectPr>
-      <w:headerReference w:type="default" r:id="rId46"/>
-      <w:footerReference w:type="default" r:id="rId47"/>
+      <w:headerReference w:type="default" r:id="rId47"/>
+      <w:footerReference w:type="default" r:id="rId48"/>
       <w:pgSz w:w="11907" w:h="16839" w:code="9"/>
       <w:pgMar w:top="1134" w:right="1134" w:bottom="1134" w:left="1701" w:header="567" w:footer="567" w:gutter="0"/>
       <w:pgNumType w:start="3"/>
@@ -22846,7 +22849,7 @@
 </file>
 
 <file path=customXml/itemProps4.xml><?xml version="1.0" encoding="utf-8"?>
-<ds:datastoreItem xmlns:ds="http://schemas.openxmlformats.org/officeDocument/2006/customXml" ds:itemID="{D4CDE317-BB4C-4252-81B6-83257EA2A15B}">
+<ds:datastoreItem xmlns:ds="http://schemas.openxmlformats.org/officeDocument/2006/customXml" ds:itemID="{B88016E1-B263-446A-842D-F5F2046B8E8C}">
   <ds:schemaRefs>
     <ds:schemaRef ds:uri="http://schemas.openxmlformats.org/officeDocument/2006/bibliography"/>
   </ds:schemaRefs>

</xml_diff>